<commit_message>
New version of the 2020 templates, toward the camera ready version
</commit_message>
<xml_diff>
--- a/2020/word/ISMIR2020_template.docx
+++ b/2020/word/ISMIR2020_template.docx
@@ -51,7 +51,6 @@
         </w:rPr>
         <w:t xml:space="preserve"> </w:t>
       </w:r>
-      <w:proofErr w:type="spellStart"/>
       <w:r>
         <w:rPr>
           <w:sz w:val="28"/>
@@ -60,7 +59,6 @@
         </w:rPr>
         <w:t>ISMIR</w:t>
       </w:r>
-      <w:proofErr w:type="spellEnd"/>
       <w:r>
         <w:rPr>
           <w:sz w:val="28"/>
@@ -383,8 +381,6 @@
       <w:pPr>
         <w:pStyle w:val="AbstractHeading"/>
       </w:pPr>
-      <w:bookmarkStart w:id="0" w:name="_GoBack"/>
-      <w:bookmarkEnd w:id="0"/>
       <w:r>
         <w:t>ABSTRACT</w:t>
       </w:r>
@@ -410,83 +406,67 @@
         <w:pStyle w:val="BodyText"/>
       </w:pPr>
       <w:r>
-        <w:t xml:space="preserve">This template includes all the information about formatting manuscripts for the </w:t>
-      </w:r>
-      <w:proofErr w:type="spellStart"/>
-      <w:r>
-        <w:t>ISMIR</w:t>
-      </w:r>
-      <w:proofErr w:type="spellEnd"/>
-      <w:r>
+        <w:t xml:space="preserve">This template includes all the information about formatting manuscripts for the ISMIR </w:t>
+      </w:r>
+      <w:r>
+        <w:t>20</w:t>
+      </w:r>
+      <w:r>
+        <w:t>20</w:t>
+      </w:r>
+      <w:r>
+        <w:t xml:space="preserve"> Conference</w:t>
+      </w:r>
+      <w:r>
+        <w:t xml:space="preserve">. Please follow these guidelines to give the final proceedings a uniform look. </w:t>
+      </w:r>
+      <w:r>
+        <w:t xml:space="preserve">Most of the required formatting is achieved automatically by using the supplied style file (LATEX) or template (Word). </w:t>
+      </w:r>
+      <w:r>
+        <w:t xml:space="preserve">If you have any questions, please contact </w:t>
+      </w:r>
+      <w:r>
+        <w:t>the Program Committee (</w:t>
+      </w:r>
+      <w:r>
+        <w:rPr>
+          <w:rFonts w:ascii="Courier New" w:hAnsi="Courier New" w:cs="Courier New"/>
+        </w:rPr>
+        <w:t>ismir</w:t>
+      </w:r>
+      <w:r>
+        <w:rPr>
+          <w:rFonts w:ascii="Courier New" w:hAnsi="Courier New" w:cs="Courier New"/>
+        </w:rPr>
+        <w:t>20</w:t>
+      </w:r>
+      <w:r>
+        <w:rPr>
+          <w:rFonts w:ascii="Courier New" w:hAnsi="Courier New" w:cs="Courier New"/>
+        </w:rPr>
+        <w:t>20</w:t>
+      </w:r>
+      <w:r>
+        <w:rPr>
+          <w:rFonts w:ascii="Courier New" w:hAnsi="Courier New" w:cs="Courier New"/>
+        </w:rPr>
+        <w:t>-papers@ismir.net</w:t>
+      </w:r>
+      <w:r>
+        <w:t>)</w:t>
+      </w:r>
+      <w:r>
+        <w:t>.</w:t>
+      </w:r>
+      <w:r>
+        <w:rPr>
+          <w:rFonts w:hint="eastAsia"/>
+        </w:rPr>
         <w:t xml:space="preserve"> </w:t>
       </w:r>
       <w:r>
-        <w:t>20</w:t>
-      </w:r>
-      <w:r>
-        <w:t>20</w:t>
-      </w:r>
-      <w:r>
-        <w:t xml:space="preserve"> Conference</w:t>
-      </w:r>
-      <w:r>
-        <w:t xml:space="preserve">. Please follow these guidelines to give the final proceedings a uniform look. </w:t>
-      </w:r>
-      <w:r>
-        <w:t xml:space="preserve">Most of the required formatting is achieved automatically by using the supplied style file (LATEX) or template (Word). </w:t>
-      </w:r>
-      <w:r>
-        <w:t xml:space="preserve">If you have any questions, please contact </w:t>
-      </w:r>
-      <w:r>
-        <w:t>the Program Committee (</w:t>
-      </w:r>
-      <w:r>
-        <w:rPr>
-          <w:rFonts w:ascii="Courier New" w:hAnsi="Courier New" w:cs="Courier New"/>
-        </w:rPr>
-        <w:t>ismir</w:t>
-      </w:r>
-      <w:r>
-        <w:rPr>
-          <w:rFonts w:ascii="Courier New" w:hAnsi="Courier New" w:cs="Courier New"/>
-        </w:rPr>
-        <w:t>20</w:t>
-      </w:r>
-      <w:r>
-        <w:rPr>
-          <w:rFonts w:ascii="Courier New" w:hAnsi="Courier New" w:cs="Courier New"/>
-        </w:rPr>
-        <w:t>20</w:t>
-      </w:r>
-      <w:r>
-        <w:rPr>
-          <w:rFonts w:ascii="Courier New" w:hAnsi="Courier New" w:cs="Courier New"/>
-        </w:rPr>
-        <w:t>-papers@ismir.net</w:t>
-      </w:r>
-      <w:r>
-        <w:t>)</w:t>
-      </w:r>
-      <w:r>
-        <w:t>.</w:t>
-      </w:r>
-      <w:r>
-        <w:rPr>
-          <w:rFonts w:hint="eastAsia"/>
-        </w:rPr>
-        <w:t xml:space="preserve"> </w:t>
-      </w:r>
-      <w:r>
-        <w:t xml:space="preserve">This template can be downloaded from the </w:t>
-      </w:r>
-      <w:proofErr w:type="spellStart"/>
-      <w:r>
-        <w:t>ISMIR</w:t>
-      </w:r>
-      <w:proofErr w:type="spellEnd"/>
-      <w:r>
-        <w:t xml:space="preserve"> </w:t>
+        <w:t xml:space="preserve">This template can be downloaded from the ISMIR </w:t>
       </w:r>
       <w:r>
         <w:t>20</w:t>
@@ -538,15 +518,7 @@
         <w:t>n</w:t>
       </w:r>
       <w:r>
-        <w:t xml:space="preserve">)-page policy” for </w:t>
-      </w:r>
-      <w:proofErr w:type="spellStart"/>
-      <w:r>
-        <w:t>ISMIR</w:t>
-      </w:r>
-      <w:proofErr w:type="spellEnd"/>
-      <w:r>
-        <w:t xml:space="preserve"> </w:t>
+        <w:t xml:space="preserve">)-page policy” for ISMIR </w:t>
       </w:r>
       <w:r>
         <w:t>20</w:t>
@@ -838,7 +810,7 @@
                                 <wp:inline distT="0" distB="0" distL="0" distR="0" wp14:anchorId="74CD9BCE" wp14:editId="0EDF135E">
                                   <wp:extent cx="440929" cy="154858"/>
                                   <wp:effectExtent l="19050" t="19050" r="16510" b="17145"/>
-                                  <wp:docPr id="9" name="Picture 9" descr="http://i.creativecommons.org/l/by/3.0/88x31.png"/>
+                                  <wp:docPr id="4" name="Picture 4" descr="http://i.creativecommons.org/l/by/3.0/88x31.png"/>
                                   <wp:cNvGraphicFramePr>
                                     <a:graphicFrameLocks xmlns:a="http://schemas.openxmlformats.org/drawingml/2006/main" noChangeAspect="1"/>
                                   </wp:cNvGraphicFramePr>
@@ -893,6 +865,7 @@
                               </w:rPr>
                               <w:t xml:space="preserve"> </w:t>
                             </w:r>
+                            <w:bookmarkStart w:id="0" w:name="_Hlk40789277"/>
                             <w:r>
                               <w:rPr>
                                 <w:sz w:val="16"/>
@@ -915,7 +888,97 @@
                                 <w:szCs w:val="16"/>
                                 <w:lang w:val="en-GB" w:eastAsia="es-ES"/>
                               </w:rPr>
-                              <w:t>First author, Second author, Third author.</w:t>
+                              <w:t>F.</w:t>
+                            </w:r>
+                            <w:r>
+                              <w:rPr>
+                                <w:sz w:val="16"/>
+                                <w:szCs w:val="16"/>
+                                <w:lang w:val="en-GB" w:eastAsia="es-ES"/>
+                              </w:rPr>
+                              <w:t xml:space="preserve"> </w:t>
+                            </w:r>
+                            <w:r>
+                              <w:rPr>
+                                <w:sz w:val="16"/>
+                                <w:szCs w:val="16"/>
+                                <w:lang w:val="en-GB" w:eastAsia="es-ES"/>
+                              </w:rPr>
+                              <w:t>A</w:t>
+                            </w:r>
+                            <w:r>
+                              <w:rPr>
+                                <w:sz w:val="16"/>
+                                <w:szCs w:val="16"/>
+                                <w:lang w:val="en-GB" w:eastAsia="es-ES"/>
+                              </w:rPr>
+                              <w:t>uthor, S</w:t>
+                            </w:r>
+                            <w:r>
+                              <w:rPr>
+                                <w:sz w:val="16"/>
+                                <w:szCs w:val="16"/>
+                                <w:lang w:val="en-GB" w:eastAsia="es-ES"/>
+                              </w:rPr>
+                              <w:t>.</w:t>
+                            </w:r>
+                            <w:r>
+                              <w:rPr>
+                                <w:sz w:val="16"/>
+                                <w:szCs w:val="16"/>
+                                <w:lang w:val="en-GB" w:eastAsia="es-ES"/>
+                              </w:rPr>
+                              <w:t xml:space="preserve"> </w:t>
+                            </w:r>
+                            <w:r>
+                              <w:rPr>
+                                <w:sz w:val="16"/>
+                                <w:szCs w:val="16"/>
+                                <w:lang w:val="en-GB" w:eastAsia="es-ES"/>
+                              </w:rPr>
+                              <w:t>A</w:t>
+                            </w:r>
+                            <w:r>
+                              <w:rPr>
+                                <w:sz w:val="16"/>
+                                <w:szCs w:val="16"/>
+                                <w:lang w:val="en-GB" w:eastAsia="es-ES"/>
+                              </w:rPr>
+                              <w:t>uthor</w:t>
+                            </w:r>
+                            <w:r>
+                              <w:rPr>
+                                <w:sz w:val="16"/>
+                                <w:szCs w:val="16"/>
+                                <w:lang w:val="en-GB" w:eastAsia="es-ES"/>
+                              </w:rPr>
+                              <w:t xml:space="preserve">, </w:t>
+                            </w:r>
+                            <w:r>
+                              <w:rPr>
+                                <w:sz w:val="16"/>
+                                <w:szCs w:val="16"/>
+                                <w:lang w:val="en-GB" w:eastAsia="es-ES"/>
+                              </w:rPr>
+                              <w:t xml:space="preserve">and </w:t>
+                            </w:r>
+                            <w:bookmarkStart w:id="1" w:name="_GoBack"/>
+                            <w:bookmarkEnd w:id="1"/>
+                            <w:r>
+                              <w:rPr>
+                                <w:sz w:val="16"/>
+                                <w:szCs w:val="16"/>
+                                <w:lang w:val="en-GB" w:eastAsia="es-ES"/>
+                              </w:rPr>
+                              <w:t>T. Author</w:t>
+                            </w:r>
+                            <w:r>
+                              <w:rPr>
+                                <w:sz w:val="16"/>
+                                <w:szCs w:val="16"/>
+                                <w:lang w:val="en-GB" w:eastAsia="es-ES"/>
+                              </w:rPr>
+                              <w:t>.</w:t>
                             </w:r>
                             <w:r>
                               <w:rPr>
@@ -948,7 +1011,15 @@
                                 <w:szCs w:val="16"/>
                                 <w:lang w:val="en-GB" w:eastAsia="es-ES"/>
                               </w:rPr>
-                              <w:t xml:space="preserve"> First author, Second author, Third</w:t>
+                              <w:t xml:space="preserve"> F</w:t>
+                            </w:r>
+                            <w:r>
+                              <w:rPr>
+                                <w:sz w:val="16"/>
+                                <w:szCs w:val="16"/>
+                                <w:lang w:val="en-GB" w:eastAsia="es-ES"/>
+                              </w:rPr>
+                              <w:t>.</w:t>
                             </w:r>
                             <w:r>
                               <w:rPr>
@@ -964,7 +1035,7 @@
                                 <w:szCs w:val="16"/>
                                 <w:lang w:val="en-GB" w:eastAsia="es-ES"/>
                               </w:rPr>
-                              <w:t>author. “Pa</w:t>
+                              <w:t>A</w:t>
                             </w:r>
                             <w:r>
                               <w:rPr>
@@ -972,7 +1043,127 @@
                                 <w:szCs w:val="16"/>
                                 <w:lang w:val="en-GB" w:eastAsia="es-ES"/>
                               </w:rPr>
-                              <w:t>per Template f</w:t>
+                              <w:t>uthor, S</w:t>
+                            </w:r>
+                            <w:r>
+                              <w:rPr>
+                                <w:sz w:val="16"/>
+                                <w:szCs w:val="16"/>
+                                <w:lang w:val="en-GB" w:eastAsia="es-ES"/>
+                              </w:rPr>
+                              <w:t>.</w:t>
+                            </w:r>
+                            <w:r>
+                              <w:rPr>
+                                <w:sz w:val="16"/>
+                                <w:szCs w:val="16"/>
+                                <w:lang w:val="en-GB" w:eastAsia="es-ES"/>
+                              </w:rPr>
+                              <w:t xml:space="preserve"> </w:t>
+                            </w:r>
+                            <w:r>
+                              <w:rPr>
+                                <w:sz w:val="16"/>
+                                <w:szCs w:val="16"/>
+                                <w:lang w:val="en-GB" w:eastAsia="es-ES"/>
+                              </w:rPr>
+                              <w:t>A</w:t>
+                            </w:r>
+                            <w:r>
+                              <w:rPr>
+                                <w:sz w:val="16"/>
+                                <w:szCs w:val="16"/>
+                                <w:lang w:val="en-GB" w:eastAsia="es-ES"/>
+                              </w:rPr>
+                              <w:t xml:space="preserve">uthor, </w:t>
+                            </w:r>
+                            <w:r>
+                              <w:rPr>
+                                <w:sz w:val="16"/>
+                                <w:szCs w:val="16"/>
+                                <w:lang w:val="en-GB" w:eastAsia="es-ES"/>
+                              </w:rPr>
+                              <w:t xml:space="preserve">and </w:t>
+                            </w:r>
+                            <w:r>
+                              <w:rPr>
+                                <w:sz w:val="16"/>
+                                <w:szCs w:val="16"/>
+                                <w:lang w:val="en-GB" w:eastAsia="es-ES"/>
+                              </w:rPr>
+                              <w:t>T</w:t>
+                            </w:r>
+                            <w:r>
+                              <w:rPr>
+                                <w:sz w:val="16"/>
+                                <w:szCs w:val="16"/>
+                                <w:lang w:val="en-GB" w:eastAsia="es-ES"/>
+                              </w:rPr>
+                              <w:t>.</w:t>
+                            </w:r>
+                            <w:r>
+                              <w:rPr>
+                                <w:sz w:val="16"/>
+                                <w:szCs w:val="16"/>
+                                <w:lang w:val="en-GB" w:eastAsia="es-ES"/>
+                              </w:rPr>
+                              <w:t xml:space="preserve"> </w:t>
+                            </w:r>
+                            <w:r>
+                              <w:rPr>
+                                <w:sz w:val="16"/>
+                                <w:szCs w:val="16"/>
+                                <w:lang w:val="en-GB" w:eastAsia="es-ES"/>
+                              </w:rPr>
+                              <w:t>A</w:t>
+                            </w:r>
+                            <w:r>
+                              <w:rPr>
+                                <w:sz w:val="16"/>
+                                <w:szCs w:val="16"/>
+                                <w:lang w:val="en-GB" w:eastAsia="es-ES"/>
+                              </w:rPr>
+                              <w:t>uthor</w:t>
+                            </w:r>
+                            <w:r>
+                              <w:rPr>
+                                <w:sz w:val="16"/>
+                                <w:szCs w:val="16"/>
+                                <w:lang w:val="en-GB" w:eastAsia="es-ES"/>
+                              </w:rPr>
+                              <w:t>,</w:t>
+                            </w:r>
+                            <w:r>
+                              <w:rPr>
+                                <w:sz w:val="16"/>
+                                <w:szCs w:val="16"/>
+                                <w:lang w:val="en-GB" w:eastAsia="es-ES"/>
+                              </w:rPr>
+                              <w:t xml:space="preserve"> “Pa</w:t>
+                            </w:r>
+                            <w:r>
+                              <w:rPr>
+                                <w:sz w:val="16"/>
+                                <w:szCs w:val="16"/>
+                                <w:lang w:val="en-GB" w:eastAsia="es-ES"/>
+                              </w:rPr>
+                              <w:t xml:space="preserve">per </w:t>
+                            </w:r>
+                            <w:r>
+                              <w:rPr>
+                                <w:sz w:val="16"/>
+                                <w:szCs w:val="16"/>
+                                <w:lang w:val="en-GB" w:eastAsia="es-ES"/>
+                              </w:rPr>
+                              <w:t>t</w:t>
+                            </w:r>
+                            <w:r>
+                              <w:rPr>
+                                <w:sz w:val="16"/>
+                                <w:szCs w:val="16"/>
+                                <w:lang w:val="en-GB" w:eastAsia="es-ES"/>
+                              </w:rPr>
+                              <w:t>emplate f</w:t>
                             </w:r>
                             <w:r>
                               <w:rPr>
@@ -1012,18 +1203,22 @@
                                 <w:szCs w:val="16"/>
                                 <w:lang w:val="en-GB" w:eastAsia="es-ES"/>
                               </w:rPr>
-                              <w:t>2</w:t>
+                              <w:t xml:space="preserve">in </w:t>
                             </w:r>
                             <w:r>
                               <w:rPr>
+                                <w:i/>
+                                <w:iCs/>
                                 <w:sz w:val="16"/>
                                 <w:szCs w:val="16"/>
                                 <w:lang w:val="en-GB" w:eastAsia="es-ES"/>
                               </w:rPr>
-                              <w:t>1</w:t>
+                              <w:t>Proc. of the 21</w:t>
                             </w:r>
                             <w:r>
                               <w:rPr>
+                                <w:i/>
+                                <w:iCs/>
                                 <w:sz w:val="16"/>
                                 <w:szCs w:val="16"/>
                                 <w:vertAlign w:val="superscript"/>
@@ -1033,6 +1228,8 @@
                             </w:r>
                             <w:r>
                               <w:rPr>
+                                <w:i/>
+                                <w:iCs/>
                                 <w:sz w:val="16"/>
                                 <w:szCs w:val="16"/>
                                 <w:lang w:val="en-GB" w:eastAsia="es-ES"/>
@@ -1041,11 +1238,53 @@
                             </w:r>
                             <w:r>
                               <w:rPr>
+                                <w:i/>
+                                <w:iCs/>
                                 <w:sz w:val="16"/>
                                 <w:szCs w:val="16"/>
                                 <w:lang w:val="en-GB" w:eastAsia="es-ES"/>
                               </w:rPr>
-                              <w:t>International Society for Music Inform</w:t>
+                              <w:t>Int</w:t>
+                            </w:r>
+                            <w:r>
+                              <w:rPr>
+                                <w:i/>
+                                <w:iCs/>
+                                <w:sz w:val="16"/>
+                                <w:szCs w:val="16"/>
+                                <w:lang w:val="en-GB" w:eastAsia="es-ES"/>
+                              </w:rPr>
+                              <w:t>.</w:t>
+                            </w:r>
+                            <w:r>
+                              <w:rPr>
+                                <w:i/>
+                                <w:iCs/>
+                                <w:sz w:val="16"/>
+                                <w:szCs w:val="16"/>
+                                <w:lang w:val="en-GB" w:eastAsia="es-ES"/>
+                              </w:rPr>
+                              <w:t xml:space="preserve"> Society for Music Inform</w:t>
+                            </w:r>
+                            <w:r>
+                              <w:rPr>
+                                <w:i/>
+                                <w:iCs/>
+                                <w:sz w:val="16"/>
+                                <w:szCs w:val="16"/>
+                                <w:lang w:val="en-GB" w:eastAsia="es-ES"/>
+                              </w:rPr>
+                              <w:t>ation Retrieval Conf</w:t>
+                            </w:r>
+                            <w:r>
+                              <w:rPr>
+                                <w:i/>
+                                <w:iCs/>
+                                <w:sz w:val="16"/>
+                                <w:szCs w:val="16"/>
+                                <w:lang w:val="en-GB" w:eastAsia="es-ES"/>
+                              </w:rPr>
+                              <w:t>.</w:t>
                             </w:r>
                             <w:r>
                               <w:rPr>
@@ -1053,7 +1292,7 @@
                                 <w:szCs w:val="16"/>
                                 <w:lang w:val="en-GB" w:eastAsia="es-ES"/>
                               </w:rPr>
-                              <w:t xml:space="preserve">ation Retrieval Conference, </w:t>
+                              <w:t xml:space="preserve">, </w:t>
                             </w:r>
                             <w:r>
                               <w:rPr>
@@ -1111,6 +1350,7 @@
                               </w:rPr>
                               <w:t>.</w:t>
                             </w:r>
+                            <w:bookmarkEnd w:id="0"/>
                           </w:p>
                         </w:txbxContent>
                       </wps:txbx>
@@ -1157,7 +1397,7 @@
                           <wp:inline distT="0" distB="0" distL="0" distR="0" wp14:anchorId="74CD9BCE" wp14:editId="0EDF135E">
                             <wp:extent cx="440929" cy="154858"/>
                             <wp:effectExtent l="19050" t="19050" r="16510" b="17145"/>
-                            <wp:docPr id="9" name="Picture 9" descr="http://i.creativecommons.org/l/by/3.0/88x31.png"/>
+                            <wp:docPr id="4" name="Picture 4" descr="http://i.creativecommons.org/l/by/3.0/88x31.png"/>
                             <wp:cNvGraphicFramePr>
                               <a:graphicFrameLocks xmlns:a="http://schemas.openxmlformats.org/drawingml/2006/main" noChangeAspect="1"/>
                             </wp:cNvGraphicFramePr>
@@ -1171,7 +1411,7 @@
                                     </pic:cNvPicPr>
                                   </pic:nvPicPr>
                                   <pic:blipFill>
-                                    <a:blip r:embed="rId11">
+                                    <a:blip r:embed="rId10">
                                       <a:extLst>
                                         <a:ext uri="{28A0092B-C50C-407E-A947-70E740481C1C}">
                                           <a14:useLocalDpi xmlns:a14="http://schemas.microsoft.com/office/drawing/2010/main" val="0"/>
@@ -1212,6 +1452,7 @@
                         </w:rPr>
                         <w:t xml:space="preserve"> </w:t>
                       </w:r>
+                      <w:bookmarkStart w:id="2" w:name="_Hlk40789277"/>
                       <w:r>
                         <w:rPr>
                           <w:sz w:val="16"/>
@@ -1234,7 +1475,97 @@
                           <w:szCs w:val="16"/>
                           <w:lang w:val="en-GB" w:eastAsia="es-ES"/>
                         </w:rPr>
-                        <w:t>First author, Second author, Third author.</w:t>
+                        <w:t>F.</w:t>
+                      </w:r>
+                      <w:r>
+                        <w:rPr>
+                          <w:sz w:val="16"/>
+                          <w:szCs w:val="16"/>
+                          <w:lang w:val="en-GB" w:eastAsia="es-ES"/>
+                        </w:rPr>
+                        <w:t xml:space="preserve"> </w:t>
+                      </w:r>
+                      <w:r>
+                        <w:rPr>
+                          <w:sz w:val="16"/>
+                          <w:szCs w:val="16"/>
+                          <w:lang w:val="en-GB" w:eastAsia="es-ES"/>
+                        </w:rPr>
+                        <w:t>A</w:t>
+                      </w:r>
+                      <w:r>
+                        <w:rPr>
+                          <w:sz w:val="16"/>
+                          <w:szCs w:val="16"/>
+                          <w:lang w:val="en-GB" w:eastAsia="es-ES"/>
+                        </w:rPr>
+                        <w:t>uthor, S</w:t>
+                      </w:r>
+                      <w:r>
+                        <w:rPr>
+                          <w:sz w:val="16"/>
+                          <w:szCs w:val="16"/>
+                          <w:lang w:val="en-GB" w:eastAsia="es-ES"/>
+                        </w:rPr>
+                        <w:t>.</w:t>
+                      </w:r>
+                      <w:r>
+                        <w:rPr>
+                          <w:sz w:val="16"/>
+                          <w:szCs w:val="16"/>
+                          <w:lang w:val="en-GB" w:eastAsia="es-ES"/>
+                        </w:rPr>
+                        <w:t xml:space="preserve"> </w:t>
+                      </w:r>
+                      <w:r>
+                        <w:rPr>
+                          <w:sz w:val="16"/>
+                          <w:szCs w:val="16"/>
+                          <w:lang w:val="en-GB" w:eastAsia="es-ES"/>
+                        </w:rPr>
+                        <w:t>A</w:t>
+                      </w:r>
+                      <w:r>
+                        <w:rPr>
+                          <w:sz w:val="16"/>
+                          <w:szCs w:val="16"/>
+                          <w:lang w:val="en-GB" w:eastAsia="es-ES"/>
+                        </w:rPr>
+                        <w:t>uthor</w:t>
+                      </w:r>
+                      <w:r>
+                        <w:rPr>
+                          <w:sz w:val="16"/>
+                          <w:szCs w:val="16"/>
+                          <w:lang w:val="en-GB" w:eastAsia="es-ES"/>
+                        </w:rPr>
+                        <w:t xml:space="preserve">, </w:t>
+                      </w:r>
+                      <w:r>
+                        <w:rPr>
+                          <w:sz w:val="16"/>
+                          <w:szCs w:val="16"/>
+                          <w:lang w:val="en-GB" w:eastAsia="es-ES"/>
+                        </w:rPr>
+                        <w:t xml:space="preserve">and </w:t>
+                      </w:r>
+                      <w:bookmarkStart w:id="3" w:name="_GoBack"/>
+                      <w:bookmarkEnd w:id="3"/>
+                      <w:r>
+                        <w:rPr>
+                          <w:sz w:val="16"/>
+                          <w:szCs w:val="16"/>
+                          <w:lang w:val="en-GB" w:eastAsia="es-ES"/>
+                        </w:rPr>
+                        <w:t>T. Author</w:t>
+                      </w:r>
+                      <w:r>
+                        <w:rPr>
+                          <w:sz w:val="16"/>
+                          <w:szCs w:val="16"/>
+                          <w:lang w:val="en-GB" w:eastAsia="es-ES"/>
+                        </w:rPr>
+                        <w:t>.</w:t>
                       </w:r>
                       <w:r>
                         <w:rPr>
@@ -1267,7 +1598,15 @@
                           <w:szCs w:val="16"/>
                           <w:lang w:val="en-GB" w:eastAsia="es-ES"/>
                         </w:rPr>
-                        <w:t xml:space="preserve"> First author, Second author, Third</w:t>
+                        <w:t xml:space="preserve"> F</w:t>
+                      </w:r>
+                      <w:r>
+                        <w:rPr>
+                          <w:sz w:val="16"/>
+                          <w:szCs w:val="16"/>
+                          <w:lang w:val="en-GB" w:eastAsia="es-ES"/>
+                        </w:rPr>
+                        <w:t>.</w:t>
                       </w:r>
                       <w:r>
                         <w:rPr>
@@ -1283,7 +1622,7 @@
                           <w:szCs w:val="16"/>
                           <w:lang w:val="en-GB" w:eastAsia="es-ES"/>
                         </w:rPr>
-                        <w:t>author. “Pa</w:t>
+                        <w:t>A</w:t>
                       </w:r>
                       <w:r>
                         <w:rPr>
@@ -1291,7 +1630,127 @@
                           <w:szCs w:val="16"/>
                           <w:lang w:val="en-GB" w:eastAsia="es-ES"/>
                         </w:rPr>
-                        <w:t>per Template f</w:t>
+                        <w:t>uthor, S</w:t>
+                      </w:r>
+                      <w:r>
+                        <w:rPr>
+                          <w:sz w:val="16"/>
+                          <w:szCs w:val="16"/>
+                          <w:lang w:val="en-GB" w:eastAsia="es-ES"/>
+                        </w:rPr>
+                        <w:t>.</w:t>
+                      </w:r>
+                      <w:r>
+                        <w:rPr>
+                          <w:sz w:val="16"/>
+                          <w:szCs w:val="16"/>
+                          <w:lang w:val="en-GB" w:eastAsia="es-ES"/>
+                        </w:rPr>
+                        <w:t xml:space="preserve"> </w:t>
+                      </w:r>
+                      <w:r>
+                        <w:rPr>
+                          <w:sz w:val="16"/>
+                          <w:szCs w:val="16"/>
+                          <w:lang w:val="en-GB" w:eastAsia="es-ES"/>
+                        </w:rPr>
+                        <w:t>A</w:t>
+                      </w:r>
+                      <w:r>
+                        <w:rPr>
+                          <w:sz w:val="16"/>
+                          <w:szCs w:val="16"/>
+                          <w:lang w:val="en-GB" w:eastAsia="es-ES"/>
+                        </w:rPr>
+                        <w:t xml:space="preserve">uthor, </w:t>
+                      </w:r>
+                      <w:r>
+                        <w:rPr>
+                          <w:sz w:val="16"/>
+                          <w:szCs w:val="16"/>
+                          <w:lang w:val="en-GB" w:eastAsia="es-ES"/>
+                        </w:rPr>
+                        <w:t xml:space="preserve">and </w:t>
+                      </w:r>
+                      <w:r>
+                        <w:rPr>
+                          <w:sz w:val="16"/>
+                          <w:szCs w:val="16"/>
+                          <w:lang w:val="en-GB" w:eastAsia="es-ES"/>
+                        </w:rPr>
+                        <w:t>T</w:t>
+                      </w:r>
+                      <w:r>
+                        <w:rPr>
+                          <w:sz w:val="16"/>
+                          <w:szCs w:val="16"/>
+                          <w:lang w:val="en-GB" w:eastAsia="es-ES"/>
+                        </w:rPr>
+                        <w:t>.</w:t>
+                      </w:r>
+                      <w:r>
+                        <w:rPr>
+                          <w:sz w:val="16"/>
+                          <w:szCs w:val="16"/>
+                          <w:lang w:val="en-GB" w:eastAsia="es-ES"/>
+                        </w:rPr>
+                        <w:t xml:space="preserve"> </w:t>
+                      </w:r>
+                      <w:r>
+                        <w:rPr>
+                          <w:sz w:val="16"/>
+                          <w:szCs w:val="16"/>
+                          <w:lang w:val="en-GB" w:eastAsia="es-ES"/>
+                        </w:rPr>
+                        <w:t>A</w:t>
+                      </w:r>
+                      <w:r>
+                        <w:rPr>
+                          <w:sz w:val="16"/>
+                          <w:szCs w:val="16"/>
+                          <w:lang w:val="en-GB" w:eastAsia="es-ES"/>
+                        </w:rPr>
+                        <w:t>uthor</w:t>
+                      </w:r>
+                      <w:r>
+                        <w:rPr>
+                          <w:sz w:val="16"/>
+                          <w:szCs w:val="16"/>
+                          <w:lang w:val="en-GB" w:eastAsia="es-ES"/>
+                        </w:rPr>
+                        <w:t>,</w:t>
+                      </w:r>
+                      <w:r>
+                        <w:rPr>
+                          <w:sz w:val="16"/>
+                          <w:szCs w:val="16"/>
+                          <w:lang w:val="en-GB" w:eastAsia="es-ES"/>
+                        </w:rPr>
+                        <w:t xml:space="preserve"> “Pa</w:t>
+                      </w:r>
+                      <w:r>
+                        <w:rPr>
+                          <w:sz w:val="16"/>
+                          <w:szCs w:val="16"/>
+                          <w:lang w:val="en-GB" w:eastAsia="es-ES"/>
+                        </w:rPr>
+                        <w:t xml:space="preserve">per </w:t>
+                      </w:r>
+                      <w:r>
+                        <w:rPr>
+                          <w:sz w:val="16"/>
+                          <w:szCs w:val="16"/>
+                          <w:lang w:val="en-GB" w:eastAsia="es-ES"/>
+                        </w:rPr>
+                        <w:t>t</w:t>
+                      </w:r>
+                      <w:r>
+                        <w:rPr>
+                          <w:sz w:val="16"/>
+                          <w:szCs w:val="16"/>
+                          <w:lang w:val="en-GB" w:eastAsia="es-ES"/>
+                        </w:rPr>
+                        <w:t>emplate f</w:t>
                       </w:r>
                       <w:r>
                         <w:rPr>
@@ -1331,18 +1790,22 @@
                           <w:szCs w:val="16"/>
                           <w:lang w:val="en-GB" w:eastAsia="es-ES"/>
                         </w:rPr>
-                        <w:t>2</w:t>
+                        <w:t xml:space="preserve">in </w:t>
                       </w:r>
                       <w:r>
                         <w:rPr>
+                          <w:i/>
+                          <w:iCs/>
                           <w:sz w:val="16"/>
                           <w:szCs w:val="16"/>
                           <w:lang w:val="en-GB" w:eastAsia="es-ES"/>
                         </w:rPr>
-                        <w:t>1</w:t>
+                        <w:t>Proc. of the 21</w:t>
                       </w:r>
                       <w:r>
                         <w:rPr>
+                          <w:i/>
+                          <w:iCs/>
                           <w:sz w:val="16"/>
                           <w:szCs w:val="16"/>
                           <w:vertAlign w:val="superscript"/>
@@ -1352,6 +1815,8 @@
                       </w:r>
                       <w:r>
                         <w:rPr>
+                          <w:i/>
+                          <w:iCs/>
                           <w:sz w:val="16"/>
                           <w:szCs w:val="16"/>
                           <w:lang w:val="en-GB" w:eastAsia="es-ES"/>
@@ -1360,11 +1825,53 @@
                       </w:r>
                       <w:r>
                         <w:rPr>
+                          <w:i/>
+                          <w:iCs/>
                           <w:sz w:val="16"/>
                           <w:szCs w:val="16"/>
                           <w:lang w:val="en-GB" w:eastAsia="es-ES"/>
                         </w:rPr>
-                        <w:t>International Society for Music Inform</w:t>
+                        <w:t>Int</w:t>
+                      </w:r>
+                      <w:r>
+                        <w:rPr>
+                          <w:i/>
+                          <w:iCs/>
+                          <w:sz w:val="16"/>
+                          <w:szCs w:val="16"/>
+                          <w:lang w:val="en-GB" w:eastAsia="es-ES"/>
+                        </w:rPr>
+                        <w:t>.</w:t>
+                      </w:r>
+                      <w:r>
+                        <w:rPr>
+                          <w:i/>
+                          <w:iCs/>
+                          <w:sz w:val="16"/>
+                          <w:szCs w:val="16"/>
+                          <w:lang w:val="en-GB" w:eastAsia="es-ES"/>
+                        </w:rPr>
+                        <w:t xml:space="preserve"> Society for Music Inform</w:t>
+                      </w:r>
+                      <w:r>
+                        <w:rPr>
+                          <w:i/>
+                          <w:iCs/>
+                          <w:sz w:val="16"/>
+                          <w:szCs w:val="16"/>
+                          <w:lang w:val="en-GB" w:eastAsia="es-ES"/>
+                        </w:rPr>
+                        <w:t>ation Retrieval Conf</w:t>
+                      </w:r>
+                      <w:r>
+                        <w:rPr>
+                          <w:i/>
+                          <w:iCs/>
+                          <w:sz w:val="16"/>
+                          <w:szCs w:val="16"/>
+                          <w:lang w:val="en-GB" w:eastAsia="es-ES"/>
+                        </w:rPr>
+                        <w:t>.</w:t>
                       </w:r>
                       <w:r>
                         <w:rPr>
@@ -1372,7 +1879,7 @@
                           <w:szCs w:val="16"/>
                           <w:lang w:val="en-GB" w:eastAsia="es-ES"/>
                         </w:rPr>
-                        <w:t xml:space="preserve">ation Retrieval Conference, </w:t>
+                        <w:t xml:space="preserve">, </w:t>
                       </w:r>
                       <w:r>
                         <w:rPr>
@@ -1430,6 +1937,7 @@
                         </w:rPr>
                         <w:t>.</w:t>
                       </w:r>
+                      <w:bookmarkEnd w:id="2"/>
                     </w:p>
                   </w:txbxContent>
                 </v:textbox>
@@ -1518,15 +2026,7 @@
         <w:t>e</w:t>
       </w:r>
       <w:r>
-        <w:t xml:space="preserve">X users, this will be handled by the template automatically. For Word users, this </w:t>
-      </w:r>
-      <w:proofErr w:type="gramStart"/>
-      <w:r>
-        <w:t>has to</w:t>
-      </w:r>
-      <w:proofErr w:type="gramEnd"/>
-      <w:r>
-        <w:t xml:space="preserve"> be done manually.</w:t>
+        <w:t>X users, this will be handled by the template automatically. For Word users, this has to be done manually.</w:t>
       </w:r>
     </w:p>
     <w:p>
@@ -1585,22 +2085,14 @@
         <w:rPr>
           <w:rFonts w:ascii="Courier New" w:hAnsi="Courier New" w:cs="Courier New"/>
         </w:rPr>
-        <w:t>\</w:t>
-      </w:r>
-      <w:proofErr w:type="spellStart"/>
+        <w:t>\linenumber</w:t>
+      </w:r>
       <w:r>
         <w:rPr>
           <w:rFonts w:ascii="Courier New" w:hAnsi="Courier New" w:cs="Courier New"/>
         </w:rPr>
-        <w:t>linenumber</w:t>
-      </w:r>
-      <w:r>
-        <w:rPr>
-          <w:rFonts w:ascii="Courier New" w:hAnsi="Courier New" w:cs="Courier New"/>
-        </w:rPr>
         <w:t>s</w:t>
       </w:r>
-      <w:proofErr w:type="spellEnd"/>
       <w:r>
         <w:t xml:space="preserve"> on Line 25.</w:t>
       </w:r>
@@ -1763,15 +2255,7 @@
         <w:pStyle w:val="BodyText"/>
       </w:pPr>
       <w:r>
-        <w:t xml:space="preserve">All artwork must be centered, neat, clean, and legible. All lines should be very dark for purposes of reproduction and art work should not be hand-drawn. The proceedings are not in color, and therefore all figures must make sense in black-and-white form. Figure and table numbers and captions always appear below the figure. Leave </w:t>
-      </w:r>
-      <w:proofErr w:type="gramStart"/>
-      <w:r>
-        <w:t>1 line</w:t>
-      </w:r>
-      <w:proofErr w:type="gramEnd"/>
-      <w:r>
-        <w:t xml:space="preserve"> space between the figure or table and the caption. Each figure or table is numbered consecutively. Captions should be Times 10pt. Place tables/figures in text as close to the reference as possible. References to tables and figures should be capitalized, for example: see Figure 1 and Table 1. Figures and tables may extend across both columns to a maximum width of</w:t>
+        <w:t>All artwork must be centered, neat, clean, and legible. All lines should be very dark for purposes of reproduction and art work should not be hand-drawn. The proceedings are not in color, and therefore all figures must make sense in black-and-white form. Figure and table numbers and captions always appear below the figure. Leave 1 line space between the figure or table and the caption. Each figure or table is numbered consecutively. Captions should be Times 10pt. Place tables/figures in text as close to the reference as possible. References to tables and figures should be capitalized, for example: see Figure 1 and Table 1. Figures and tables may extend across both columns to a maximum width of</w:t>
       </w:r>
       <w:r>
         <w:rPr>
@@ -1857,13 +2341,8 @@
               <w:t>H</w:t>
             </w:r>
             <w:r>
-              <w:t xml:space="preserve">ello </w:t>
+              <w:t>ello ISMIR</w:t>
             </w:r>
-            <w:proofErr w:type="spellStart"/>
-            <w:r>
-              <w:t>ISMIR</w:t>
-            </w:r>
-            <w:proofErr w:type="spellEnd"/>
           </w:p>
         </w:tc>
         <w:tc>
@@ -1965,7 +2444,7 @@
                     </pic:cNvPicPr>
                   </pic:nvPicPr>
                   <pic:blipFill>
-                    <a:blip r:embed="rId12">
+                    <a:blip r:embed="rId11">
                       <a:extLst>
                         <a:ext uri="{28A0092B-C50C-407E-A947-70E740481C1C}">
                           <a14:useLocalDpi xmlns:a14="http://schemas.microsoft.com/office/drawing/2010/main" val="0"/>
@@ -2075,15 +2554,7 @@
         <w:t>Equations should be placed on separate lines and numbered. The number should be on the right side, in parentheses</w:t>
       </w:r>
       <w:r>
-        <w:t xml:space="preserve">, as in </w:t>
-      </w:r>
-      <w:proofErr w:type="spellStart"/>
-      <w:r>
-        <w:t>Eqn</w:t>
-      </w:r>
-      <w:proofErr w:type="spellEnd"/>
-      <w:r>
-        <w:t xml:space="preserve"> (1)</w:t>
+        <w:t>, as in Eqn (1)</w:t>
       </w:r>
       <w:r>
         <w:t>.</w:t>
@@ -2122,9 +2593,9 @@
             <o:lock v:ext="edit" aspectratio="t"/>
           </v:shapetype>
           <v:shape id="_x0000_i1025" type="#_x0000_t75" style="width:35.25pt;height:13.5pt" o:ole="">
-            <v:imagedata r:id="rId13" o:title=""/>
+            <v:imagedata r:id="rId12" o:title=""/>
           </v:shape>
-          <o:OLEObject Type="Embed" ProgID="Equation.3" ShapeID="_x0000_i1025" DrawAspect="Content" ObjectID="_1640424361" r:id="rId14"/>
+          <o:OLEObject Type="Embed" ProgID="Equation.3" ShapeID="_x0000_i1025" DrawAspect="Content" ObjectID="_1652172925" r:id="rId13"/>
         </w:object>
       </w:r>
       <w:r>
@@ -2147,142 +2618,90 @@
         <w:pStyle w:val="BodyText"/>
       </w:pPr>
       <w:r>
-        <w:t xml:space="preserve">All bibliographical references should be listed at the end, inside a section named “REFERENCES,” numbered and in </w:t>
-      </w:r>
-      <w:r>
-        <w:t>alphabetical</w:t>
-      </w:r>
-      <w:r>
-        <w:rPr>
-          <w:rFonts w:hint="eastAsia"/>
-        </w:rPr>
-        <w:t xml:space="preserve"> order</w:t>
-      </w:r>
-      <w:r>
-        <w:t xml:space="preserve"> according to IEEE formatting</w:t>
-      </w:r>
-      <w:r>
-        <w:t xml:space="preserve">. </w:t>
-      </w:r>
-      <w:r>
-        <w:t>A</w:t>
-      </w:r>
-      <w:r>
-        <w:t>ll references listed should be cited in the text. When referring to a document, type the number</w:t>
+        <w:t xml:space="preserve">All bibliographical references should be listed at the end of the submission, in a section named “REFERENCES,” numbered and in the order that they first appear in the text. Formatting </w:t>
+      </w:r>
+      <w:r>
+        <w:t xml:space="preserve">in the REFERENCES section </w:t>
+      </w:r>
+      <w:r>
+        <w:t xml:space="preserve">must conform to the IEEE standard (http://journals.ieeeauthorcenter.ieee.org/wp-content/uploads/sites/7/IEEE-Reference-Guide.pdf). </w:t>
+      </w:r>
+      <w:r>
+        <w:t>Approved IEEE abbreviations (</w:t>
+      </w:r>
+      <w:r>
+        <w:t xml:space="preserve">Proceedings </w:t>
+      </w:r>
+      <w:r>
+        <w:t>→</w:t>
+      </w:r>
+      <w:r>
+        <w:t xml:space="preserve"> Proc.</w:t>
+      </w:r>
+      <w:r>
+        <w:t xml:space="preserve">) may be used to shorten reference listings. </w:t>
+      </w:r>
+      <w:r>
+        <w:t>All references listed should be cited in the text. When referring to document</w:t>
+      </w:r>
+      <w:r>
+        <w:t>s</w:t>
+      </w:r>
+      <w:r>
+        <w:t xml:space="preserve">, </w:t>
+      </w:r>
+      <w:r>
+        <w:t>place</w:t>
+      </w:r>
+      <w:r>
+        <w:t xml:space="preserve"> the number</w:t>
+      </w:r>
+      <w:r>
+        <w:t>s</w:t>
+      </w:r>
+      <w:r>
+        <w:t xml:space="preserve"> in square brackets </w:t>
+      </w:r>
+      <w:r>
+        <w:t xml:space="preserve">(e.g., </w:t>
+      </w:r>
+      <w:r>
+        <w:t>[1]</w:t>
+      </w:r>
+      <w:r>
+        <w:t xml:space="preserve"> for a single reference,</w:t>
       </w:r>
       <w:r>
         <w:t xml:space="preserve"> </w:t>
       </w:r>
       <w:r>
-        <w:t>in square brackets [1]</w:t>
-      </w:r>
-      <w:r>
-        <w:t xml:space="preserve">, </w:t>
-      </w:r>
-      <w:r>
-        <w:rPr>
-          <w:rFonts w:hint="eastAsia"/>
-        </w:rPr>
         <w:t>or</w:t>
       </w:r>
       <w:r>
-        <w:t xml:space="preserve"> for a range</w:t>
-      </w:r>
-      <w:r>
-        <w:rPr>
-          <w:rFonts w:hint="eastAsia"/>
-        </w:rPr>
-        <w:t xml:space="preserve"> [1-</w:t>
-      </w:r>
-      <w:r>
-        <w:t>3</w:t>
-      </w:r>
-      <w:r>
-        <w:rPr>
-          <w:rFonts w:hint="eastAsia"/>
-        </w:rPr>
+        <w:t xml:space="preserve"> [</w:t>
+      </w:r>
+      <w:r>
+        <w:t>2</w:t>
+      </w:r>
+      <w:r>
+        <w:t>-</w:t>
+      </w:r>
+      <w:r>
+        <w:t>4</w:t>
+      </w:r>
+      <w:r>
         <w:t>]</w:t>
       </w:r>
       <w:r>
+        <w:t xml:space="preserve"> for a range)</w:t>
+      </w:r>
+      <w:r>
         <w:t>.</w:t>
-      </w:r>
-      <w:r>
-        <w:t xml:space="preserve"> </w:t>
       </w:r>
     </w:p>
     <w:p>
       <w:pPr>
         <w:pStyle w:val="BodyTextwithIndent"/>
-      </w:pPr>
-      <w:r>
-        <w:t xml:space="preserve">When the following words appear in the conference publication titles, please abbreviate them: Proceedings </w:t>
-      </w:r>
-      <w:r>
-        <w:t>→</w:t>
-      </w:r>
-      <w:r>
-        <w:t xml:space="preserve"> Proc.; Record </w:t>
-      </w:r>
-      <w:r>
-        <w:t>→</w:t>
-      </w:r>
-      <w:r>
-        <w:t xml:space="preserve"> Rec.; Symposium </w:t>
-      </w:r>
-      <w:r>
-        <w:t>→</w:t>
-      </w:r>
-      <w:r>
-        <w:t xml:space="preserve"> </w:t>
-      </w:r>
-      <w:proofErr w:type="spellStart"/>
-      <w:r>
-        <w:t>Symp</w:t>
-      </w:r>
-      <w:proofErr w:type="spellEnd"/>
-      <w:r>
-        <w:t xml:space="preserve">.; Technical Digest </w:t>
-      </w:r>
-      <w:r>
-        <w:t>→</w:t>
-      </w:r>
-      <w:r>
-        <w:t xml:space="preserve"> Tech. Dig.; Technical Paper </w:t>
-      </w:r>
-      <w:r>
-        <w:t>→</w:t>
-      </w:r>
-      <w:r>
-        <w:t xml:space="preserve"> Tech. Paper; First </w:t>
-      </w:r>
-      <w:r>
-        <w:t>→</w:t>
-      </w:r>
-      <w:r>
-        <w:t xml:space="preserve"> 1st; Second </w:t>
-      </w:r>
-      <w:r>
-        <w:t>→</w:t>
-      </w:r>
-      <w:r>
-        <w:t xml:space="preserve"> 2nd; Third </w:t>
-      </w:r>
-      <w:r>
-        <w:t>→</w:t>
-      </w:r>
-      <w:r>
-        <w:t xml:space="preserve"> 3rd; Fourth/nth </w:t>
-      </w:r>
-      <w:r>
-        <w:t>→</w:t>
-      </w:r>
-      <w:r>
-        <w:t xml:space="preserve"> 4th/nth.</w:t>
-      </w:r>
-    </w:p>
-    <w:p>
-      <w:pPr>
-        <w:pStyle w:val="BodyTextwithIndent"/>
         <w:rPr>
           <w:color w:val="FF0000"/>
         </w:rPr>
@@ -2291,7 +2710,37 @@
         <w:rPr>
           <w:color w:val="FF0000"/>
         </w:rPr>
-        <w:t>As submission is double blind, refer to your own published work in the third person. That is, use “In the previous work of [2],” not “In our previous work [2].” If you cite your other papers that are not widely available (e.g., a journal paper under review), use anonymous author names in the citation, e.g., an author of the form “A. Anonymous.”</w:t>
+        <w:t>As submission is double blind, refer to your own published work in the third person. That is, use “In the previous work of [2],” not “In our previous work [2].” If you cite other papers</w:t>
+      </w:r>
+      <w:r>
+        <w:rPr>
+          <w:color w:val="FF0000"/>
+        </w:rPr>
+        <w:t xml:space="preserve"> you have authored</w:t>
+      </w:r>
+      <w:r>
+        <w:rPr>
+          <w:color w:val="FF0000"/>
+        </w:rPr>
+        <w:t xml:space="preserve"> that are not widely available (e.g., a journal paper under review), use anonymous author names in the citation </w:t>
+      </w:r>
+      <w:r>
+        <w:rPr>
+          <w:color w:val="FF0000"/>
+        </w:rPr>
+        <w:t>(</w:t>
+      </w:r>
+      <w:r>
+        <w:rPr>
+          <w:color w:val="FF0000"/>
+        </w:rPr>
+        <w:t>e.g., an author of the form “A. Anonymous”</w:t>
+      </w:r>
+      <w:r>
+        <w:rPr>
+          <w:color w:val="FF0000"/>
+        </w:rPr>
+        <w:t>).</w:t>
       </w:r>
     </w:p>
     <w:p>
@@ -2312,19 +2761,40 @@
         <w:spacing w:after="120"/>
         <w:ind w:left="425" w:hanging="425"/>
       </w:pPr>
-      <w:r>
-        <w:t xml:space="preserve">E. Author: “The Title of the Conference Paper,” </w:t>
+      <w:bookmarkStart w:id="4" w:name="_Hlk40789248"/>
+      <w:r>
+        <w:t xml:space="preserve">A. Author and B Authour, “The title of the conference paper,” in </w:t>
       </w:r>
       <w:r>
         <w:rPr>
           <w:i/>
         </w:rPr>
-        <w:t>Proceedings of the International Symposium on Music Information Retrieval</w:t>
-      </w:r>
-      <w:r>
-        <w:t>, pp. 000–111, 2000.</w:t>
+        <w:t xml:space="preserve">Proc. of the </w:t>
+      </w:r>
+      <w:r>
+        <w:rPr>
+          <w:i/>
+        </w:rPr>
+        <w:t>18</w:t>
+      </w:r>
+      <w:r>
+        <w:rPr>
+          <w:i/>
+          <w:vertAlign w:val="superscript"/>
+        </w:rPr>
+        <w:t>th</w:t>
+      </w:r>
+      <w:r>
+        <w:rPr>
+          <w:i/>
+        </w:rPr>
+        <w:t xml:space="preserve"> Int. Society for Music Information Retrieval Conf.</w:t>
+      </w:r>
+      <w:r>
+        <w:t>, Suzhou, China, 2017, pp. 111–117.</w:t>
       </w:r>
     </w:p>
+    <w:bookmarkEnd w:id="4"/>
     <w:p>
       <w:pPr>
         <w:pStyle w:val="BodyText"/>
@@ -2348,16 +2818,37 @@
         <w:t>, B. Someone, and C. Someone</w:t>
       </w:r>
       <w:r>
-        <w:t>:</w:t>
-      </w:r>
-      <w:r>
         <w:rPr>
           <w:lang w:eastAsia="ja-JP"/>
         </w:rPr>
+        <w:t>,</w:t>
+      </w:r>
+      <w:r>
+        <w:rPr>
+          <w:lang w:eastAsia="ja-JP"/>
+        </w:rPr>
         <w:t xml:space="preserve"> “</w:t>
       </w:r>
       <w:r>
-        <w:t>The Title of the Journal Paper,</w:t>
+        <w:t xml:space="preserve">The </w:t>
+      </w:r>
+      <w:r>
+        <w:t>t</w:t>
+      </w:r>
+      <w:r>
+        <w:t xml:space="preserve">itle of the </w:t>
+      </w:r>
+      <w:r>
+        <w:t>j</w:t>
+      </w:r>
+      <w:r>
+        <w:t xml:space="preserve">ournal </w:t>
+      </w:r>
+      <w:r>
+        <w:t>p</w:t>
+      </w:r>
+      <w:r>
+        <w:t>aper,</w:t>
       </w:r>
       <w:r>
         <w:rPr>
@@ -2372,7 +2863,13 @@
         <w:t>Journal of New Music Research</w:t>
       </w:r>
       <w:r>
-        <w:t>, Vol.</w:t>
+        <w:t xml:space="preserve">, </w:t>
+      </w:r>
+      <w:r>
+        <w:t>v</w:t>
+      </w:r>
+      <w:r>
+        <w:t>ol.</w:t>
       </w:r>
       <w:r>
         <w:rPr>
@@ -2381,7 +2878,13 @@
         <w:t xml:space="preserve"> </w:t>
       </w:r>
       <w:r>
-        <w:t>A, No.</w:t>
+        <w:t xml:space="preserve">A, </w:t>
+      </w:r>
+      <w:r>
+        <w:t>n</w:t>
+      </w:r>
+      <w:r>
+        <w:t>o.</w:t>
       </w:r>
       <w:r>
         <w:rPr>
@@ -2408,7 +2911,19 @@
         <w:t>222</w:t>
       </w:r>
       <w:r>
-        <w:t>, 2010.</w:t>
+        <w:rPr>
+          <w:lang w:eastAsia="ja-JP"/>
+        </w:rPr>
+        <w:t>,</w:t>
+      </w:r>
+      <w:r>
+        <w:t xml:space="preserve"> </w:t>
+      </w:r>
+      <w:r>
+        <w:t xml:space="preserve">September </w:t>
+      </w:r>
+      <w:r>
+        <w:t>2010.</w:t>
       </w:r>
     </w:p>
     <w:p>
@@ -2425,50 +2940,113 @@
         <w:rPr>
           <w:lang w:eastAsia="ja-JP"/>
         </w:rPr>
-        <w:t>X</w:t>
-      </w:r>
-      <w:r>
-        <w:t>. Someone</w:t>
+        <w:t>O. Person,</w:t>
       </w:r>
       <w:r>
         <w:rPr>
           <w:lang w:eastAsia="ja-JP"/>
         </w:rPr>
-        <w:t xml:space="preserve"> and Y. Someone</w:t>
-      </w:r>
-      <w:r>
-        <w:t>:</w:t>
-      </w:r>
+        <w:t xml:space="preserve"> </w:t>
+      </w:r>
+      <w:r>
+        <w:rPr>
+          <w:rStyle w:val="Italics"/>
+        </w:rPr>
+        <w:t xml:space="preserve">Title of </w:t>
+      </w:r>
+      <w:r>
+        <w:rPr>
+          <w:rStyle w:val="Italics"/>
+        </w:rPr>
+        <w:t>the</w:t>
+      </w:r>
+      <w:r>
+        <w:rPr>
+          <w:rStyle w:val="Italics"/>
+        </w:rPr>
+        <w:t xml:space="preserve"> </w:t>
+      </w:r>
+      <w:r>
+        <w:rPr>
+          <w:rStyle w:val="Italics"/>
+        </w:rPr>
+        <w:t>B</w:t>
+      </w:r>
+      <w:r>
+        <w:rPr>
+          <w:rStyle w:val="Italics"/>
+        </w:rPr>
+        <w:t>ook</w:t>
+      </w:r>
+      <w:r>
+        <w:rPr>
+          <w:rStyle w:val="Italics"/>
+        </w:rPr>
+        <w:t>.</w:t>
+      </w:r>
+      <w:r>
+        <w:t xml:space="preserve"> </w:t>
+      </w:r>
+      <w:r>
+        <w:t>Montréal</w:t>
+      </w:r>
+      <w:r>
+        <w:t xml:space="preserve">, Canada: McGill-Queen’s University Press, </w:t>
+      </w:r>
+      <w:r>
+        <w:t>20</w:t>
+      </w:r>
+      <w:r>
+        <w:t>20</w:t>
+      </w:r>
+      <w:r>
+        <w:t>.</w:t>
+      </w:r>
+    </w:p>
+    <w:p>
+      <w:pPr>
+        <w:pStyle w:val="BodyText"/>
+        <w:numPr>
+          <w:ilvl w:val="0"/>
+          <w:numId w:val="19"/>
+        </w:numPr>
+        <w:spacing w:after="120"/>
+        <w:ind w:left="425" w:hanging="425"/>
+      </w:pPr>
       <w:r>
         <w:rPr>
           <w:lang w:eastAsia="ja-JP"/>
         </w:rPr>
+        <w:t xml:space="preserve">F. Person and S. Person, “Title of a chapter in this book,” in </w:t>
+      </w:r>
+      <w:r>
+        <w:rPr>
+          <w:rStyle w:val="Italics"/>
+        </w:rPr>
+        <w:t xml:space="preserve">A Book Containing Delightful Chapters, </w:t>
+      </w:r>
+      <w:r>
+        <w:rPr>
+          <w:rStyle w:val="Italics"/>
+          <w:i w:val="0"/>
+          <w:iCs w:val="0"/>
+        </w:rPr>
+        <w:t xml:space="preserve">A. G. Editor, Ed. </w:t>
+      </w:r>
+      <w:r>
+        <w:t>Tokyo, Japan: The Publisher, 2009,</w:t>
+      </w:r>
+      <w:r>
         <w:t xml:space="preserve"> </w:t>
       </w:r>
       <w:r>
-        <w:rPr>
-          <w:rStyle w:val="Italics"/>
-        </w:rPr>
-        <w:t>Title of the book</w:t>
-      </w:r>
-      <w:r>
-        <w:rPr>
-          <w:lang w:eastAsia="ja-JP"/>
-        </w:rPr>
-        <w:t>,</w:t>
-      </w:r>
-      <w:r>
-        <w:t xml:space="preserve"> Editorial Acme, </w:t>
-      </w:r>
-      <w:r>
-        <w:rPr>
-          <w:lang w:eastAsia="ja-JP"/>
-        </w:rPr>
-        <w:t>Porto</w:t>
-      </w:r>
-      <w:r>
-        <w:t>, 2012.</w:t>
-      </w:r>
+        <w:t>pp. 58-102.</w:t>
+      </w:r>
+    </w:p>
+    <w:p>
+      <w:pPr>
+        <w:pStyle w:val="BodyTextwithIndent"/>
+      </w:pPr>
     </w:p>
     <w:sectPr>
       <w:footnotePr>
@@ -2477,7 +3055,6 @@
       <w:type w:val="continuous"/>
       <w:pgSz w:w="11907" w:h="16840" w:code="9"/>
       <w:pgMar w:top="1134" w:right="1077" w:bottom="1418" w:left="1077" w:header="720" w:footer="964" w:gutter="0"/>
-      <w:lnNumType w:countBy="1" w:distance="28" w:restart="continuous"/>
       <w:cols w:num="2" w:space="455"/>
       <w:docGrid w:linePitch="272"/>
     </w:sectPr>
@@ -4762,7 +5339,7 @@
     </w:rPrDefault>
     <w:pPrDefault/>
   </w:docDefaults>
-  <w:latentStyles w:defLockedState="0" w:defUIPriority="99" w:defSemiHidden="0" w:defUnhideWhenUsed="0" w:defQFormat="0" w:count="375">
+  <w:latentStyles w:defLockedState="0" w:defUIPriority="99" w:defSemiHidden="0" w:defUnhideWhenUsed="0" w:defQFormat="0" w:count="377">
     <w:lsdException w:name="Normal" w:uiPriority="0" w:qFormat="1"/>
     <w:lsdException w:name="heading 1" w:uiPriority="9"/>
     <w:lsdException w:name="heading 2" w:uiPriority="9"/>
@@ -5129,6 +5706,8 @@
     <w:lsdException w:name="Smart Hyperlink" w:semiHidden="1" w:unhideWhenUsed="1"/>
     <w:lsdException w:name="Hashtag" w:semiHidden="1" w:unhideWhenUsed="1"/>
     <w:lsdException w:name="Unresolved Mention" w:semiHidden="1" w:unhideWhenUsed="1"/>
+    <w:lsdException w:name="Smart Link" w:semiHidden="1" w:unhideWhenUsed="1"/>
+    <w:lsdException w:name="Smart Link Error" w:semiHidden="1" w:unhideWhenUsed="1"/>
   </w:latentStyles>
   <w:style w:type="paragraph" w:default="1" w:styleId="Normal">
     <w:name w:val="Normal"/>
@@ -7013,7 +7592,7 @@
 </file>
 
 <file path=customXml/itemProps1.xml><?xml version="1.0" encoding="utf-8"?>
-<ds:datastoreItem xmlns:ds="http://schemas.openxmlformats.org/officeDocument/2006/customXml" ds:itemID="{BE27A3C7-64B8-4DF8-BBE4-92046BC6B281}">
+<ds:datastoreItem xmlns:ds="http://schemas.openxmlformats.org/officeDocument/2006/customXml" ds:itemID="{17FAC132-17BE-46A4-AF60-6D34C3438000}">
   <ds:schemaRefs>
     <ds:schemaRef ds:uri="http://schemas.openxmlformats.org/officeDocument/2006/bibliography"/>
   </ds:schemaRefs>

</xml_diff>

<commit_message>
2020 Word: add proceedings title in document properties subject
</commit_message>
<xml_diff>
--- a/2020/word/ISMIR2020_template.docx
+++ b/2020/word/ISMIR2020_template.docx
@@ -778,7 +778,7 @@
                         </a:ln>
                         <a:extLst>
                           <a:ext uri="{91240B29-F687-4f45-9708-019B960494DF}">
-                            <a14:hiddenLine xmlns:arto="http://schemas.microsoft.com/office/word/2006/arto" xmlns="" xmlns:mo="http://schemas.microsoft.com/office/mac/office/2008/main" xmlns:mv="urn:schemas-microsoft-com:mac:vml" xmlns:o="urn:schemas-microsoft-com:office:office" xmlns:v="urn:schemas-microsoft-com:vml" xmlns:w10="urn:schemas-microsoft-com:office:word" xmlns:w="http://schemas.openxmlformats.org/wordprocessingml/2006/main" xmlns:a14="http://schemas.microsoft.com/office/drawing/2010/main" w="9525">
+                            <a14:hiddenLine xmlns:a14="http://schemas.microsoft.com/office/drawing/2010/main" xmlns:w="http://schemas.openxmlformats.org/wordprocessingml/2006/main" xmlns:w10="urn:schemas-microsoft-com:office:word" xmlns:v="urn:schemas-microsoft-com:vml" xmlns:o="urn:schemas-microsoft-com:office:office" xmlns:mv="urn:schemas-microsoft-com:mac:vml" xmlns:mo="http://schemas.microsoft.com/office/mac/office/2008/main" xmlns="" xmlns:arto="http://schemas.microsoft.com/office/word/2006/arto" w="9525">
                               <a:solidFill>
                                 <a:srgbClr val="000000"/>
                               </a:solidFill>
@@ -962,8 +962,6 @@
                               </w:rPr>
                               <w:t xml:space="preserve">and </w:t>
                             </w:r>
-                            <w:bookmarkStart w:id="1" w:name="_GoBack"/>
-                            <w:bookmarkEnd w:id="1"/>
                             <w:r>
                               <w:rPr>
                                 <w:sz w:val="16"/>
@@ -1375,7 +1373,7 @@
                 <v:stroke joinstyle="miter"/>
                 <v:path gradientshapeok="t" o:connecttype="rect"/>
               </v:shapetype>
-              <v:shape id="Text Box 82" o:spid="_x0000_s1026" type="#_x0000_t202" style="position:absolute;left:0;text-align:left;margin-left:54pt;margin-top:718.5pt;width:232.95pt;height:54.85pt;z-index:251657728;visibility:visible;mso-wrap-style:square;mso-width-percent:0;mso-height-percent:0;mso-wrap-distance-left:9pt;mso-wrap-distance-top:0;mso-wrap-distance-right:9pt;mso-wrap-distance-bottom:0;mso-position-horizontal:absolute;mso-position-horizontal-relative:page;mso-position-vertical:absolute;mso-position-vertical-relative:page;mso-width-percent:0;mso-height-percent:0;mso-width-relative:page;mso-height-relative:page;v-text-anchor:top" o:gfxdata="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" o:allowoverlap="f" stroked="f">
+              <v:shape id="Text Box 82" o:spid="_x0000_s1026" type="#_x0000_t202" style="position:absolute;left:0;text-align:left;margin-left:54pt;margin-top:718.5pt;width:232.95pt;height:54.85pt;z-index:251657728;visibility:visible;mso-wrap-style:square;mso-width-percent:0;mso-height-percent:0;mso-wrap-distance-left:9pt;mso-wrap-distance-top:0;mso-wrap-distance-right:9pt;mso-wrap-distance-bottom:0;mso-position-horizontal:absolute;mso-position-horizontal-relative:page;mso-position-vertical:absolute;mso-position-vertical-relative:page;mso-width-percent:0;mso-height-percent:0;mso-width-relative:page;mso-height-relative:page;v-text-anchor:top" o:gfxdata="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" o:allowoverlap="f" stroked="f">
                 <v:textbox inset="0,0,0,0">
                   <w:txbxContent>
                     <w:p>
@@ -1452,7 +1450,7 @@
                         </w:rPr>
                         <w:t xml:space="preserve"> </w:t>
                       </w:r>
-                      <w:bookmarkStart w:id="2" w:name="_Hlk40789277"/>
+                      <w:bookmarkStart w:id="1" w:name="_Hlk40789277"/>
                       <w:r>
                         <w:rPr>
                           <w:sz w:val="16"/>
@@ -1549,8 +1547,6 @@
                         </w:rPr>
                         <w:t xml:space="preserve">and </w:t>
                       </w:r>
-                      <w:bookmarkStart w:id="3" w:name="_GoBack"/>
-                      <w:bookmarkEnd w:id="3"/>
                       <w:r>
                         <w:rPr>
                           <w:sz w:val="16"/>
@@ -1937,7 +1933,7 @@
                         </w:rPr>
                         <w:t>.</w:t>
                       </w:r>
-                      <w:bookmarkEnd w:id="2"/>
+                      <w:bookmarkEnd w:id="1"/>
                     </w:p>
                   </w:txbxContent>
                 </v:textbox>
@@ -2085,14 +2081,22 @@
         <w:rPr>
           <w:rFonts w:ascii="Courier New" w:hAnsi="Courier New" w:cs="Courier New"/>
         </w:rPr>
-        <w:t>\linenumber</w:t>
-      </w:r>
+        <w:t>\</w:t>
+      </w:r>
+      <w:proofErr w:type="spellStart"/>
       <w:r>
         <w:rPr>
           <w:rFonts w:ascii="Courier New" w:hAnsi="Courier New" w:cs="Courier New"/>
         </w:rPr>
+        <w:t>linenumber</w:t>
+      </w:r>
+      <w:r>
+        <w:rPr>
+          <w:rFonts w:ascii="Courier New" w:hAnsi="Courier New" w:cs="Courier New"/>
+        </w:rPr>
         <w:t>s</w:t>
       </w:r>
+      <w:proofErr w:type="spellEnd"/>
       <w:r>
         <w:t xml:space="preserve"> on Line 25.</w:t>
       </w:r>
@@ -2255,7 +2259,23 @@
         <w:pStyle w:val="BodyText"/>
       </w:pPr>
       <w:r>
-        <w:t>All artwork must be centered, neat, clean, and legible. All lines should be very dark for purposes of reproduction and art work should not be hand-drawn. The proceedings are not in color, and therefore all figures must make sense in black-and-white form. Figure and table numbers and captions always appear below the figure. Leave 1 line space between the figure or table and the caption. Each figure or table is numbered consecutively. Captions should be Times 10pt. Place tables/figures in text as close to the reference as possible. References to tables and figures should be capitalized, for example: see Figure 1 and Table 1. Figures and tables may extend across both columns to a maximum width of</w:t>
+        <w:t xml:space="preserve">All artwork must be centered, neat, clean, and legible. All lines should be very dark for purposes of reproduction and </w:t>
+      </w:r>
+      <w:proofErr w:type="gramStart"/>
+      <w:r>
+        <w:t>art work</w:t>
+      </w:r>
+      <w:proofErr w:type="gramEnd"/>
+      <w:r>
+        <w:t xml:space="preserve"> should not be hand-drawn. The proceedings are not in color, and therefore all figures must make sense in black-and-white form. Figure and table numbers and captions always appear below the figure. Leave </w:t>
+      </w:r>
+      <w:proofErr w:type="gramStart"/>
+      <w:r>
+        <w:t>1 line</w:t>
+      </w:r>
+      <w:proofErr w:type="gramEnd"/>
+      <w:r>
+        <w:t xml:space="preserve"> space between the figure or table and the caption. Each figure or table is numbered consecutively. Captions should be Times 10pt. Place tables/figures in text as close to the reference as possible. References to tables and figures should be capitalized, for example: see Figure 1 and Table 1. Figures and tables may extend across both columns to a maximum width of</w:t>
       </w:r>
       <w:r>
         <w:rPr>
@@ -2554,7 +2574,15 @@
         <w:t>Equations should be placed on separate lines and numbered. The number should be on the right side, in parentheses</w:t>
       </w:r>
       <w:r>
-        <w:t>, as in Eqn (1)</w:t>
+        <w:t xml:space="preserve">, as in </w:t>
+      </w:r>
+      <w:proofErr w:type="spellStart"/>
+      <w:r>
+        <w:t>Eqn</w:t>
+      </w:r>
+      <w:proofErr w:type="spellEnd"/>
+      <w:r>
+        <w:t xml:space="preserve"> (1)</w:t>
       </w:r>
       <w:r>
         <w:t>.</w:t>
@@ -2592,10 +2620,10 @@
             <v:path o:extrusionok="f" gradientshapeok="t" o:connecttype="rect"/>
             <o:lock v:ext="edit" aspectratio="t"/>
           </v:shapetype>
-          <v:shape id="_x0000_i1025" type="#_x0000_t75" style="width:35.25pt;height:13.5pt" o:ole="">
+          <v:shape id="_x0000_i1025" type="#_x0000_t75" alt="" style="width:35pt;height:13pt;mso-width-percent:0;mso-height-percent:0;mso-width-percent:0;mso-height-percent:0" o:ole="">
             <v:imagedata r:id="rId12" o:title=""/>
           </v:shape>
-          <o:OLEObject Type="Embed" ProgID="Equation.3" ShapeID="_x0000_i1025" DrawAspect="Content" ObjectID="_1652172925" r:id="rId13"/>
+          <o:OLEObject Type="Embed" ProgID="Equation.3" ShapeID="_x0000_i1025" DrawAspect="Content" ObjectID="_1658662288" r:id="rId13"/>
         </w:object>
       </w:r>
       <w:r>
@@ -2761,9 +2789,17 @@
         <w:spacing w:after="120"/>
         <w:ind w:left="425" w:hanging="425"/>
       </w:pPr>
-      <w:bookmarkStart w:id="4" w:name="_Hlk40789248"/>
-      <w:r>
-        <w:t xml:space="preserve">A. Author and B Authour, “The title of the conference paper,” in </w:t>
+      <w:bookmarkStart w:id="2" w:name="_Hlk40789248"/>
+      <w:r>
+        <w:t xml:space="preserve">A. Author and B </w:t>
+      </w:r>
+      <w:proofErr w:type="spellStart"/>
+      <w:r>
+        <w:t>Authour</w:t>
+      </w:r>
+      <w:proofErr w:type="spellEnd"/>
+      <w:r>
+        <w:t xml:space="preserve">, “The title of the conference paper,” in </w:t>
       </w:r>
       <w:r>
         <w:rPr>
@@ -2794,7 +2830,7 @@
         <w:t>, Suzhou, China, 2017, pp. 111–117.</w:t>
       </w:r>
     </w:p>
-    <w:bookmarkEnd w:id="4"/>
+    <w:bookmarkEnd w:id="2"/>
     <w:p>
       <w:pPr>
         <w:pStyle w:val="BodyText"/>
@@ -5339,7 +5375,7 @@
     </w:rPrDefault>
     <w:pPrDefault/>
   </w:docDefaults>
-  <w:latentStyles w:defLockedState="0" w:defUIPriority="99" w:defSemiHidden="0" w:defUnhideWhenUsed="0" w:defQFormat="0" w:count="377">
+  <w:latentStyles w:defLockedState="0" w:defUIPriority="99" w:defSemiHidden="0" w:defUnhideWhenUsed="0" w:defQFormat="0" w:count="376">
     <w:lsdException w:name="Normal" w:uiPriority="0" w:qFormat="1"/>
     <w:lsdException w:name="heading 1" w:uiPriority="9"/>
     <w:lsdException w:name="heading 2" w:uiPriority="9"/>
@@ -5707,7 +5743,6 @@
     <w:lsdException w:name="Hashtag" w:semiHidden="1" w:unhideWhenUsed="1"/>
     <w:lsdException w:name="Unresolved Mention" w:semiHidden="1" w:unhideWhenUsed="1"/>
     <w:lsdException w:name="Smart Link" w:semiHidden="1" w:unhideWhenUsed="1"/>
-    <w:lsdException w:name="Smart Link Error" w:semiHidden="1" w:unhideWhenUsed="1"/>
   </w:latentStyles>
   <w:style w:type="paragraph" w:default="1" w:styleId="Normal">
     <w:name w:val="Normal"/>

</xml_diff>